<commit_message>
update header and resume
</commit_message>
<xml_diff>
--- a/public/zannain-shafi.docx
+++ b/public/zannain-shafi.docx
@@ -35,13 +35,13 @@
         <w:rPr>
           <w:rtl w:val="0"/>
         </w:rPr>
-        <w:t xml:space="preserve">Fremont</w:t>
-      </w:r>
-      <w:r>
-        <w:rPr>
-          <w:rtl w:val="0"/>
-        </w:rPr>
-        <w:t xml:space="preserve">, CA, US | (510) 366-0195 </w:t>
+        <w:t xml:space="preserve">Fremont, CA </w:t>
+      </w:r>
+      <w:r>
+        <w:rPr>
+          <w:rtl w:val="0"/>
+        </w:rPr>
+        <w:t xml:space="preserve">| (510) 366-0195 </w:t>
       </w:r>
       <w:r>
         <w:rPr>
@@ -101,7 +101,58 @@
         <w:rPr>
           <w:rtl w:val="0"/>
         </w:rPr>
-        <w:t xml:space="preserve"> </w:t>
+        <w:t xml:space="preserve"> | </w:t>
+      </w:r>
+      <w:hyperlink r:id="rId9">
+        <w:r>
+          <w:rPr>
+            <w:color w:val="1155cc"/>
+            <w:u w:val="single"/>
+            <w:rtl w:val="0"/>
+          </w:rPr>
+          <w:t xml:space="preserve">zannainshafi.com</w:t>
+        </w:r>
+      </w:hyperlink>
+      <w:r>
+        <w:rPr>
+          <w:rtl w:val="0"/>
+        </w:rPr>
+      </w:r>
+    </w:p>
+    <w:p>
+      <w:pPr>
+        <w:rPr>
+          <w:highlight w:val="white"/>
+        </w:rPr>
+      </w:pPr>
+      <w:r>
+        <w:rPr>
+          <w:rtl w:val="0"/>
+        </w:rPr>
+      </w:r>
+    </w:p>
+    <w:p>
+      <w:pPr>
+        <w:rPr/>
+      </w:pPr>
+      <w:r>
+        <w:rPr>
+          <w:highlight w:val="white"/>
+          <w:rtl w:val="0"/>
+        </w:rPr>
+        <w:t xml:space="preserve">E</w:t>
+      </w:r>
+      <w:r>
+        <w:rPr>
+          <w:highlight w:val="white"/>
+          <w:rtl w:val="0"/>
+        </w:rPr>
+        <w:t xml:space="preserve">xperienced engineer passionate about crafting delightful interfaces, with a love for solving puzzles. Seeking opportunities to build impactful solutions that address real-world problems.</w:t>
+      </w:r>
+      <w:r>
+        <w:rPr>
+          <w:rtl w:val="0"/>
+        </w:rPr>
       </w:r>
     </w:p>
     <w:p>
@@ -748,7 +799,7 @@
         <w:rPr>
           <w:rtl w:val="0"/>
         </w:rPr>
-        <w:t xml:space="preserve">eNavvi</w:t>
+        <w:t xml:space="preserve">enavvi.com</w:t>
       </w:r>
     </w:p>
     <w:p>
@@ -763,50 +814,6 @@
           <w:rtl w:val="0"/>
         </w:rPr>
         <w:t xml:space="preserve">Design the front end of an application that allows physicians to electronically submit prescriptions to pharmacies. </w:t>
-      </w:r>
-      <w:r>
-        <w:rPr>
-          <w:rtl w:val="0"/>
-        </w:rPr>
-      </w:r>
-    </w:p>
-    <w:p>
-      <w:pPr>
-        <w:pStyle w:val="Heading3"/>
-        <w:tabs>
-          <w:tab w:val="right" w:leader="none" w:pos="10800"/>
-        </w:tabs>
-        <w:rPr/>
-      </w:pPr>
-      <w:bookmarkStart w:colFirst="0" w:colLast="0" w:name="_tl6zt4clnb74" w:id="11"/>
-      <w:bookmarkEnd w:id="11"/>
-      <w:r>
-        <w:rPr>
-          <w:rtl w:val="0"/>
-        </w:rPr>
-        <w:t xml:space="preserve">CryptMe</w:t>
-      </w:r>
-      <w:r>
-        <w:rPr>
-          <w:rtl w:val="0"/>
-        </w:rPr>
-      </w:r>
-    </w:p>
-    <w:p>
-      <w:pPr>
-        <w:ind w:left="0" w:firstLine="0"/>
-        <w:rPr/>
-      </w:pPr>
-      <w:r>
-        <w:rPr>
-          <w:rtl w:val="0"/>
-        </w:rPr>
-        <w:t xml:space="preserve">Web application enabling users to set up text alerts based on cryptocurrency price fluctuations, empowering users to make timely decisions in purchasing cryptocurrency and safeguarding their assets.</w:t>
-      </w:r>
-      <w:r>
-        <w:rPr>
-          <w:rtl w:val="0"/>
-        </w:rPr>
       </w:r>
     </w:p>
     <w:sectPr>

</xml_diff>